<commit_message>
Update Jenis Kelamin SKL
Adding 'Belum Diketahui'
</commit_message>
<xml_diff>
--- a/public/images/pku/kebidanan/skl-ahmad.docx
+++ b/public/images/pku/kebidanan/skl-ahmad.docx
@@ -1,6 +1,6 @@
 
 <file path=word/document.xml><?xml version="1.0" encoding="utf-8"?>
-<w:document xmlns:wpc="http://schemas.microsoft.com/office/word/2010/wordprocessingCanvas" xmlns:cx="http://schemas.microsoft.com/office/drawing/2014/chartex" xmlns:cx1="http://schemas.microsoft.com/office/drawing/2015/9/8/chartex" xmlns:mc="http://schemas.openxmlformats.org/markup-compatibility/2006" xmlns:o="urn:schemas-microsoft-com:office:office" xmlns:r="http://schemas.openxmlformats.org/officeDocument/2006/relationships" xmlns:m="http://schemas.openxmlformats.org/officeDocument/2006/math" xmlns:v="urn:schemas-microsoft-com:vml" xmlns:wp14="http://schemas.microsoft.com/office/word/2010/wordprocessingDrawing" xmlns:wp="http://schemas.openxmlformats.org/drawingml/2006/wordprocessingDrawing" xmlns:w10="urn:schemas-microsoft-com:office:word" xmlns:w="http://schemas.openxmlformats.org/wordprocessingml/2006/main" xmlns:w14="http://schemas.microsoft.com/office/word/2010/wordml" xmlns:w15="http://schemas.microsoft.com/office/word/2012/wordml" xmlns:w16se="http://schemas.microsoft.com/office/word/2015/wordml/symex" xmlns:wpg="http://schemas.microsoft.com/office/word/2010/wordprocessingGroup" xmlns:wpi="http://schemas.microsoft.com/office/word/2010/wordprocessingInk" xmlns:wne="http://schemas.microsoft.com/office/word/2006/wordml" xmlns:wps="http://schemas.microsoft.com/office/word/2010/wordprocessingShape" mc:Ignorable="w14 w15 w16se wp14">
+<w:document xmlns:wpc="http://schemas.microsoft.com/office/word/2010/wordprocessingCanvas" xmlns:cx="http://schemas.microsoft.com/office/drawing/2014/chartex" xmlns:cx1="http://schemas.microsoft.com/office/drawing/2015/9/8/chartex" xmlns:cx2="http://schemas.microsoft.com/office/drawing/2015/10/21/chartex" xmlns:cx3="http://schemas.microsoft.com/office/drawing/2016/5/9/chartex" xmlns:cx4="http://schemas.microsoft.com/office/drawing/2016/5/10/chartex" xmlns:cx5="http://schemas.microsoft.com/office/drawing/2016/5/11/chartex" xmlns:cx6="http://schemas.microsoft.com/office/drawing/2016/5/12/chartex" xmlns:cx7="http://schemas.microsoft.com/office/drawing/2016/5/13/chartex" xmlns:cx8="http://schemas.microsoft.com/office/drawing/2016/5/14/chartex" xmlns:mc="http://schemas.openxmlformats.org/markup-compatibility/2006" xmlns:aink="http://schemas.microsoft.com/office/drawing/2016/ink" xmlns:am3d="http://schemas.microsoft.com/office/drawing/2017/model3d" xmlns:o="urn:schemas-microsoft-com:office:office" xmlns:oel="http://schemas.microsoft.com/office/2019/extlst" xmlns:r="http://schemas.openxmlformats.org/officeDocument/2006/relationships" xmlns:m="http://schemas.openxmlformats.org/officeDocument/2006/math" xmlns:v="urn:schemas-microsoft-com:vml" xmlns:wp14="http://schemas.microsoft.com/office/word/2010/wordprocessingDrawing" xmlns:wp="http://schemas.openxmlformats.org/drawingml/2006/wordprocessingDrawing" xmlns:w10="urn:schemas-microsoft-com:office:word" xmlns:w="http://schemas.openxmlformats.org/wordprocessingml/2006/main" xmlns:w14="http://schemas.microsoft.com/office/word/2010/wordml" xmlns:w15="http://schemas.microsoft.com/office/word/2012/wordml" xmlns:w16cex="http://schemas.microsoft.com/office/word/2018/wordml/cex" xmlns:w16cid="http://schemas.microsoft.com/office/word/2016/wordml/cid" xmlns:w16="http://schemas.microsoft.com/office/word/2018/wordml" xmlns:w16du="http://schemas.microsoft.com/office/word/2023/wordml/word16du" xmlns:w16sdtdh="http://schemas.microsoft.com/office/word/2020/wordml/sdtdatahash" xmlns:w16se="http://schemas.microsoft.com/office/word/2015/wordml/symex" xmlns:wpg="http://schemas.microsoft.com/office/word/2010/wordprocessingGroup" xmlns:wpi="http://schemas.microsoft.com/office/word/2010/wordprocessingInk" xmlns:wne="http://schemas.microsoft.com/office/word/2006/wordml" xmlns:wps="http://schemas.microsoft.com/office/word/2010/wordprocessingShape" mc:Ignorable="w14 w15 w16se w16cid w16 w16cex w16sdtdh w16du wp14">
   <w:body>
     <w:p>
       <w:pPr>
@@ -36,7 +36,6 @@
           <w:lang w:val="en-US"/>
         </w:rPr>
       </w:pPr>
-      <w:proofErr w:type="spellStart"/>
       <w:r>
         <w:rPr>
           <w:rFonts w:ascii="Times New Roman" w:hAnsi="Times New Roman" w:cs="Times New Roman"/>
@@ -44,9 +43,8 @@
           <w:sz w:val="24"/>
           <w:lang w:val="en-US"/>
         </w:rPr>
-        <w:t>Nomor</w:t>
-      </w:r>
-      <w:proofErr w:type="spellEnd"/>
+        <w:t>Nomor : ${no_surat}/KET/IKP/III.6.AU/PKUSKH/</w:t>
+      </w:r>
       <w:r>
         <w:rPr>
           <w:rFonts w:ascii="Times New Roman" w:hAnsi="Times New Roman" w:cs="Times New Roman"/>
@@ -54,9 +52,8 @@
           <w:sz w:val="24"/>
           <w:lang w:val="en-US"/>
         </w:rPr>
-        <w:t xml:space="preserve"> : ${</w:t>
-      </w:r>
-      <w:proofErr w:type="spellStart"/>
+        <w:t>${</w:t>
+      </w:r>
       <w:r>
         <w:rPr>
           <w:rFonts w:ascii="Times New Roman" w:hAnsi="Times New Roman" w:cs="Times New Roman"/>
@@ -64,9 +61,8 @@
           <w:sz w:val="24"/>
           <w:lang w:val="en-US"/>
         </w:rPr>
-        <w:t>no_surat</w:t>
-      </w:r>
-      <w:proofErr w:type="spellEnd"/>
+        <w:t>thn</w:t>
+      </w:r>
       <w:r>
         <w:rPr>
           <w:rFonts w:ascii="Times New Roman" w:hAnsi="Times New Roman" w:cs="Times New Roman"/>
@@ -74,48 +70,37 @@
           <w:sz w:val="24"/>
           <w:lang w:val="en-US"/>
         </w:rPr>
-        <w:t>}/KET/IKP/III.6.AU/PKUSKH/</w:t>
-      </w:r>
-      <w:r>
+        <w:t>}</w:t>
+      </w:r>
+    </w:p>
+    <w:p>
+      <w:pPr>
+        <w:spacing w:after="0"/>
         <w:rPr>
           <w:rFonts w:ascii="Times New Roman" w:hAnsi="Times New Roman" w:cs="Times New Roman"/>
           <w:b/>
           <w:sz w:val="24"/>
           <w:lang w:val="en-US"/>
         </w:rPr>
-        <w:t>${</w:t>
-      </w:r>
-      <w:r>
-        <w:rPr>
-          <w:rFonts w:ascii="Times New Roman" w:hAnsi="Times New Roman" w:cs="Times New Roman"/>
-          <w:b/>
-          <w:sz w:val="24"/>
-          <w:lang w:val="en-US"/>
-        </w:rPr>
-        <w:t>thn</w:t>
-      </w:r>
-      <w:r>
-        <w:rPr>
-          <w:rFonts w:ascii="Times New Roman" w:hAnsi="Times New Roman" w:cs="Times New Roman"/>
-          <w:b/>
-          <w:sz w:val="24"/>
-          <w:lang w:val="en-US"/>
-        </w:rPr>
-        <w:t>}</w:t>
-      </w:r>
-      <w:bookmarkStart w:id="0" w:name="_GoBack"/>
-      <w:bookmarkEnd w:id="0"/>
+      </w:pPr>
     </w:p>
     <w:p>
       <w:pPr>
         <w:spacing w:after="0"/>
         <w:rPr>
           <w:rFonts w:ascii="Times New Roman" w:hAnsi="Times New Roman" w:cs="Times New Roman"/>
-          <w:b/>
-          <w:sz w:val="24"/>
-          <w:lang w:val="en-US"/>
-        </w:rPr>
-      </w:pPr>
+          <w:sz w:val="24"/>
+          <w:lang w:val="en-US"/>
+        </w:rPr>
+      </w:pPr>
+      <w:r>
+        <w:rPr>
+          <w:rFonts w:ascii="Times New Roman" w:hAnsi="Times New Roman" w:cs="Times New Roman"/>
+          <w:sz w:val="24"/>
+          <w:lang w:val="en-US"/>
+        </w:rPr>
+        <w:t>Telah Lahir Pada</w:t>
+      </w:r>
     </w:p>
     <w:p>
       <w:pPr>
@@ -126,52 +111,40 @@
           <w:lang w:val="en-US"/>
         </w:rPr>
       </w:pPr>
-      <w:proofErr w:type="spellStart"/>
-      <w:r>
-        <w:rPr>
-          <w:rFonts w:ascii="Times New Roman" w:hAnsi="Times New Roman" w:cs="Times New Roman"/>
-          <w:sz w:val="24"/>
-          <w:lang w:val="en-US"/>
-        </w:rPr>
-        <w:t>Telah</w:t>
-      </w:r>
-      <w:proofErr w:type="spellEnd"/>
-      <w:r>
-        <w:rPr>
-          <w:rFonts w:ascii="Times New Roman" w:hAnsi="Times New Roman" w:cs="Times New Roman"/>
-          <w:sz w:val="24"/>
-          <w:lang w:val="en-US"/>
-        </w:rPr>
-        <w:t xml:space="preserve"> </w:t>
-      </w:r>
-      <w:proofErr w:type="spellStart"/>
-      <w:r>
-        <w:rPr>
-          <w:rFonts w:ascii="Times New Roman" w:hAnsi="Times New Roman" w:cs="Times New Roman"/>
-          <w:sz w:val="24"/>
-          <w:lang w:val="en-US"/>
-        </w:rPr>
-        <w:t>Lahir</w:t>
-      </w:r>
-      <w:proofErr w:type="spellEnd"/>
-      <w:r>
-        <w:rPr>
-          <w:rFonts w:ascii="Times New Roman" w:hAnsi="Times New Roman" w:cs="Times New Roman"/>
-          <w:sz w:val="24"/>
-          <w:lang w:val="en-US"/>
-        </w:rPr>
-        <w:t xml:space="preserve"> </w:t>
-      </w:r>
-      <w:proofErr w:type="spellStart"/>
-      <w:r>
-        <w:rPr>
-          <w:rFonts w:ascii="Times New Roman" w:hAnsi="Times New Roman" w:cs="Times New Roman"/>
-          <w:sz w:val="24"/>
-          <w:lang w:val="en-US"/>
-        </w:rPr>
-        <w:t>Pada</w:t>
-      </w:r>
-      <w:proofErr w:type="spellEnd"/>
+      <w:r>
+        <w:rPr>
+          <w:rFonts w:ascii="Times New Roman" w:hAnsi="Times New Roman" w:cs="Times New Roman"/>
+          <w:sz w:val="24"/>
+          <w:lang w:val="en-US"/>
+        </w:rPr>
+        <w:tab/>
+        <w:t>Hari</w:t>
+      </w:r>
+      <w:r>
+        <w:rPr>
+          <w:rFonts w:ascii="Times New Roman" w:hAnsi="Times New Roman" w:cs="Times New Roman"/>
+          <w:sz w:val="24"/>
+          <w:lang w:val="en-US"/>
+        </w:rPr>
+        <w:tab/>
+      </w:r>
+      <w:r>
+        <w:rPr>
+          <w:rFonts w:ascii="Times New Roman" w:hAnsi="Times New Roman" w:cs="Times New Roman"/>
+          <w:sz w:val="24"/>
+          <w:lang w:val="en-US"/>
+        </w:rPr>
+        <w:tab/>
+      </w:r>
+      <w:r>
+        <w:rPr>
+          <w:rFonts w:ascii="Times New Roman" w:hAnsi="Times New Roman" w:cs="Times New Roman"/>
+          <w:sz w:val="24"/>
+          <w:lang w:val="en-US"/>
+        </w:rPr>
+        <w:tab/>
+        <w:t>: ${hari}</w:t>
+      </w:r>
     </w:p>
     <w:p>
       <w:pPr>
@@ -189,50 +162,31 @@
           <w:lang w:val="en-US"/>
         </w:rPr>
         <w:tab/>
-        <w:t>Hari</w:t>
-      </w:r>
-      <w:r>
-        <w:rPr>
-          <w:rFonts w:ascii="Times New Roman" w:hAnsi="Times New Roman" w:cs="Times New Roman"/>
-          <w:sz w:val="24"/>
-          <w:lang w:val="en-US"/>
-        </w:rPr>
-        <w:tab/>
-      </w:r>
-      <w:r>
-        <w:rPr>
-          <w:rFonts w:ascii="Times New Roman" w:hAnsi="Times New Roman" w:cs="Times New Roman"/>
-          <w:sz w:val="24"/>
-          <w:lang w:val="en-US"/>
-        </w:rPr>
-        <w:tab/>
-      </w:r>
-      <w:r>
-        <w:rPr>
-          <w:rFonts w:ascii="Times New Roman" w:hAnsi="Times New Roman" w:cs="Times New Roman"/>
-          <w:sz w:val="24"/>
-          <w:lang w:val="en-US"/>
-        </w:rPr>
-        <w:tab/>
-        <w:t>: ${</w:t>
-      </w:r>
-      <w:proofErr w:type="spellStart"/>
-      <w:r>
-        <w:rPr>
-          <w:rFonts w:ascii="Times New Roman" w:hAnsi="Times New Roman" w:cs="Times New Roman"/>
-          <w:sz w:val="24"/>
-          <w:lang w:val="en-US"/>
-        </w:rPr>
-        <w:t>hari</w:t>
-      </w:r>
-      <w:proofErr w:type="spellEnd"/>
-      <w:r>
-        <w:rPr>
-          <w:rFonts w:ascii="Times New Roman" w:hAnsi="Times New Roman" w:cs="Times New Roman"/>
-          <w:sz w:val="24"/>
-          <w:lang w:val="en-US"/>
-        </w:rPr>
-        <w:t>}</w:t>
+        <w:t>Tanggal</w:t>
+      </w:r>
+      <w:r>
+        <w:rPr>
+          <w:rFonts w:ascii="Times New Roman" w:hAnsi="Times New Roman" w:cs="Times New Roman"/>
+          <w:sz w:val="24"/>
+          <w:lang w:val="en-US"/>
+        </w:rPr>
+        <w:tab/>
+      </w:r>
+      <w:r>
+        <w:rPr>
+          <w:rFonts w:ascii="Times New Roman" w:hAnsi="Times New Roman" w:cs="Times New Roman"/>
+          <w:sz w:val="24"/>
+          <w:lang w:val="en-US"/>
+        </w:rPr>
+        <w:tab/>
+      </w:r>
+      <w:r>
+        <w:rPr>
+          <w:rFonts w:ascii="Times New Roman" w:hAnsi="Times New Roman" w:cs="Times New Roman"/>
+          <w:sz w:val="24"/>
+          <w:lang w:val="en-US"/>
+        </w:rPr>
+        <w:t>: ${tgl}</w:t>
       </w:r>
     </w:p>
     <w:p>
@@ -251,58 +205,32 @@
           <w:lang w:val="en-US"/>
         </w:rPr>
         <w:tab/>
-      </w:r>
-      <w:proofErr w:type="spellStart"/>
-      <w:r>
-        <w:rPr>
-          <w:rFonts w:ascii="Times New Roman" w:hAnsi="Times New Roman" w:cs="Times New Roman"/>
-          <w:sz w:val="24"/>
-          <w:lang w:val="en-US"/>
-        </w:rPr>
-        <w:t>Tanggal</w:t>
-      </w:r>
-      <w:proofErr w:type="spellEnd"/>
-      <w:r>
-        <w:rPr>
-          <w:rFonts w:ascii="Times New Roman" w:hAnsi="Times New Roman" w:cs="Times New Roman"/>
-          <w:sz w:val="24"/>
-          <w:lang w:val="en-US"/>
-        </w:rPr>
-        <w:tab/>
-      </w:r>
-      <w:r>
-        <w:rPr>
-          <w:rFonts w:ascii="Times New Roman" w:hAnsi="Times New Roman" w:cs="Times New Roman"/>
-          <w:sz w:val="24"/>
-          <w:lang w:val="en-US"/>
-        </w:rPr>
-        <w:tab/>
-      </w:r>
-      <w:r>
-        <w:rPr>
-          <w:rFonts w:ascii="Times New Roman" w:hAnsi="Times New Roman" w:cs="Times New Roman"/>
-          <w:sz w:val="24"/>
-          <w:lang w:val="en-US"/>
-        </w:rPr>
-        <w:t>: ${</w:t>
-      </w:r>
-      <w:proofErr w:type="spellStart"/>
-      <w:r>
-        <w:rPr>
-          <w:rFonts w:ascii="Times New Roman" w:hAnsi="Times New Roman" w:cs="Times New Roman"/>
-          <w:sz w:val="24"/>
-          <w:lang w:val="en-US"/>
-        </w:rPr>
-        <w:t>tgl</w:t>
-      </w:r>
-      <w:proofErr w:type="spellEnd"/>
-      <w:r>
-        <w:rPr>
-          <w:rFonts w:ascii="Times New Roman" w:hAnsi="Times New Roman" w:cs="Times New Roman"/>
-          <w:sz w:val="24"/>
-          <w:lang w:val="en-US"/>
-        </w:rPr>
-        <w:t>}</w:t>
+        <w:t>Waktu</w:t>
+      </w:r>
+      <w:r>
+        <w:rPr>
+          <w:rFonts w:ascii="Times New Roman" w:hAnsi="Times New Roman" w:cs="Times New Roman"/>
+          <w:sz w:val="24"/>
+          <w:lang w:val="en-US"/>
+        </w:rPr>
+        <w:tab/>
+      </w:r>
+      <w:r>
+        <w:rPr>
+          <w:rFonts w:ascii="Times New Roman" w:hAnsi="Times New Roman" w:cs="Times New Roman"/>
+          <w:sz w:val="24"/>
+          <w:lang w:val="en-US"/>
+        </w:rPr>
+        <w:tab/>
+      </w:r>
+      <w:r>
+        <w:rPr>
+          <w:rFonts w:ascii="Times New Roman" w:hAnsi="Times New Roman" w:cs="Times New Roman"/>
+          <w:sz w:val="24"/>
+          <w:lang w:val="en-US"/>
+        </w:rPr>
+        <w:tab/>
+        <w:t>: ${jam}</w:t>
       </w:r>
     </w:p>
     <w:p>
@@ -320,42 +248,7 @@
           <w:sz w:val="24"/>
           <w:lang w:val="en-US"/>
         </w:rPr>
-        <w:tab/>
-      </w:r>
-      <w:proofErr w:type="spellStart"/>
-      <w:r>
-        <w:rPr>
-          <w:rFonts w:ascii="Times New Roman" w:hAnsi="Times New Roman" w:cs="Times New Roman"/>
-          <w:sz w:val="24"/>
-          <w:lang w:val="en-US"/>
-        </w:rPr>
-        <w:t>Waktu</w:t>
-      </w:r>
-      <w:proofErr w:type="spellEnd"/>
-      <w:r>
-        <w:rPr>
-          <w:rFonts w:ascii="Times New Roman" w:hAnsi="Times New Roman" w:cs="Times New Roman"/>
-          <w:sz w:val="24"/>
-          <w:lang w:val="en-US"/>
-        </w:rPr>
-        <w:tab/>
-      </w:r>
-      <w:r>
-        <w:rPr>
-          <w:rFonts w:ascii="Times New Roman" w:hAnsi="Times New Roman" w:cs="Times New Roman"/>
-          <w:sz w:val="24"/>
-          <w:lang w:val="en-US"/>
-        </w:rPr>
-        <w:tab/>
-      </w:r>
-      <w:r>
-        <w:rPr>
-          <w:rFonts w:ascii="Times New Roman" w:hAnsi="Times New Roman" w:cs="Times New Roman"/>
-          <w:sz w:val="24"/>
-          <w:lang w:val="en-US"/>
-        </w:rPr>
-        <w:tab/>
-        <w:t>: ${jam}</w:t>
+        <w:t>Di Rumah Sakit PKU Muhammadiyah Sukoharjo seorang bayi ${kelamin}hidup.</w:t>
       </w:r>
     </w:p>
     <w:p>
@@ -373,151 +266,25 @@
           <w:sz w:val="24"/>
           <w:lang w:val="en-US"/>
         </w:rPr>
-        <w:t xml:space="preserve">Di </w:t>
-      </w:r>
-      <w:proofErr w:type="spellStart"/>
-      <w:r>
-        <w:rPr>
-          <w:rFonts w:ascii="Times New Roman" w:hAnsi="Times New Roman" w:cs="Times New Roman"/>
-          <w:sz w:val="24"/>
-          <w:lang w:val="en-US"/>
-        </w:rPr>
-        <w:t>Rumah</w:t>
-      </w:r>
-      <w:proofErr w:type="spellEnd"/>
-      <w:r>
-        <w:rPr>
-          <w:rFonts w:ascii="Times New Roman" w:hAnsi="Times New Roman" w:cs="Times New Roman"/>
-          <w:sz w:val="24"/>
-          <w:lang w:val="en-US"/>
-        </w:rPr>
-        <w:t xml:space="preserve"> </w:t>
-      </w:r>
-      <w:proofErr w:type="spellStart"/>
-      <w:r>
-        <w:rPr>
-          <w:rFonts w:ascii="Times New Roman" w:hAnsi="Times New Roman" w:cs="Times New Roman"/>
-          <w:sz w:val="24"/>
-          <w:lang w:val="en-US"/>
-        </w:rPr>
-        <w:t>Sakit</w:t>
-      </w:r>
-      <w:proofErr w:type="spellEnd"/>
-      <w:r>
-        <w:rPr>
-          <w:rFonts w:ascii="Times New Roman" w:hAnsi="Times New Roman" w:cs="Times New Roman"/>
-          <w:sz w:val="24"/>
-          <w:lang w:val="en-US"/>
-        </w:rPr>
-        <w:t xml:space="preserve"> PKU </w:t>
-      </w:r>
-      <w:proofErr w:type="spellStart"/>
-      <w:r>
-        <w:rPr>
-          <w:rFonts w:ascii="Times New Roman" w:hAnsi="Times New Roman" w:cs="Times New Roman"/>
-          <w:sz w:val="24"/>
-          <w:lang w:val="en-US"/>
-        </w:rPr>
-        <w:t>Muhammadiyah</w:t>
-      </w:r>
-      <w:proofErr w:type="spellEnd"/>
-      <w:r>
-        <w:rPr>
-          <w:rFonts w:ascii="Times New Roman" w:hAnsi="Times New Roman" w:cs="Times New Roman"/>
-          <w:sz w:val="24"/>
-          <w:lang w:val="en-US"/>
-        </w:rPr>
-        <w:t xml:space="preserve"> </w:t>
-      </w:r>
-      <w:proofErr w:type="spellStart"/>
-      <w:r>
-        <w:rPr>
-          <w:rFonts w:ascii="Times New Roman" w:hAnsi="Times New Roman" w:cs="Times New Roman"/>
-          <w:sz w:val="24"/>
-          <w:lang w:val="en-US"/>
-        </w:rPr>
-        <w:t>Sukoharjo</w:t>
-      </w:r>
-      <w:proofErr w:type="spellEnd"/>
-      <w:r>
-        <w:rPr>
-          <w:rFonts w:ascii="Times New Roman" w:hAnsi="Times New Roman" w:cs="Times New Roman"/>
-          <w:sz w:val="24"/>
-          <w:lang w:val="en-US"/>
-        </w:rPr>
-        <w:t xml:space="preserve"> </w:t>
-      </w:r>
-      <w:proofErr w:type="spellStart"/>
-      <w:r>
-        <w:rPr>
-          <w:rFonts w:ascii="Times New Roman" w:hAnsi="Times New Roman" w:cs="Times New Roman"/>
-          <w:sz w:val="24"/>
-          <w:lang w:val="en-US"/>
-        </w:rPr>
-        <w:t>seorang</w:t>
-      </w:r>
-      <w:proofErr w:type="spellEnd"/>
-      <w:r>
-        <w:rPr>
-          <w:rFonts w:ascii="Times New Roman" w:hAnsi="Times New Roman" w:cs="Times New Roman"/>
-          <w:sz w:val="24"/>
-          <w:lang w:val="en-US"/>
-        </w:rPr>
-        <w:t xml:space="preserve"> </w:t>
-      </w:r>
-      <w:proofErr w:type="spellStart"/>
-      <w:r>
-        <w:rPr>
-          <w:rFonts w:ascii="Times New Roman" w:hAnsi="Times New Roman" w:cs="Times New Roman"/>
-          <w:sz w:val="24"/>
-          <w:lang w:val="en-US"/>
-        </w:rPr>
-        <w:t>bayi</w:t>
-      </w:r>
-      <w:proofErr w:type="spellEnd"/>
-      <w:r>
-        <w:rPr>
-          <w:rFonts w:ascii="Times New Roman" w:hAnsi="Times New Roman" w:cs="Times New Roman"/>
-          <w:sz w:val="24"/>
-          <w:lang w:val="en-US"/>
-        </w:rPr>
-        <w:t xml:space="preserve"> ${</w:t>
-      </w:r>
-      <w:proofErr w:type="spellStart"/>
-      <w:r>
-        <w:rPr>
-          <w:rFonts w:ascii="Times New Roman" w:hAnsi="Times New Roman" w:cs="Times New Roman"/>
-          <w:sz w:val="24"/>
-          <w:lang w:val="en-US"/>
-        </w:rPr>
-        <w:t>kelamin</w:t>
-      </w:r>
-      <w:proofErr w:type="spellEnd"/>
-      <w:r>
-        <w:rPr>
-          <w:rFonts w:ascii="Times New Roman" w:hAnsi="Times New Roman" w:cs="Times New Roman"/>
-          <w:sz w:val="24"/>
-          <w:lang w:val="en-US"/>
-        </w:rPr>
-        <w:t xml:space="preserve">} </w:t>
-      </w:r>
-      <w:proofErr w:type="spellStart"/>
-      <w:r>
-        <w:rPr>
-          <w:rFonts w:ascii="Times New Roman" w:hAnsi="Times New Roman" w:cs="Times New Roman"/>
-          <w:sz w:val="24"/>
-          <w:lang w:val="en-US"/>
-        </w:rPr>
-        <w:t>hidup</w:t>
-      </w:r>
-      <w:proofErr w:type="spellEnd"/>
-      <w:r>
-        <w:rPr>
-          <w:rFonts w:ascii="Times New Roman" w:hAnsi="Times New Roman" w:cs="Times New Roman"/>
-          <w:sz w:val="24"/>
-          <w:lang w:val="en-US"/>
-        </w:rPr>
-        <w:t>.</w:t>
+        <w:tab/>
+        <w:t>Nama Ibu</w:t>
+      </w:r>
+      <w:r>
+        <w:rPr>
+          <w:rFonts w:ascii="Times New Roman" w:hAnsi="Times New Roman" w:cs="Times New Roman"/>
+          <w:sz w:val="24"/>
+          <w:lang w:val="en-US"/>
+        </w:rPr>
+        <w:tab/>
+      </w:r>
+      <w:r>
+        <w:rPr>
+          <w:rFonts w:ascii="Times New Roman" w:hAnsi="Times New Roman" w:cs="Times New Roman"/>
+          <w:sz w:val="24"/>
+          <w:lang w:val="en-US"/>
+        </w:rPr>
+        <w:tab/>
+        <w:t>: ${ibu}</w:t>
       </w:r>
     </w:p>
     <w:p>
@@ -536,52 +303,24 @@
           <w:lang w:val="en-US"/>
         </w:rPr>
         <w:tab/>
-        <w:t xml:space="preserve">Nama </w:t>
-      </w:r>
-      <w:proofErr w:type="spellStart"/>
-      <w:r>
-        <w:rPr>
-          <w:rFonts w:ascii="Times New Roman" w:hAnsi="Times New Roman" w:cs="Times New Roman"/>
-          <w:sz w:val="24"/>
-          <w:lang w:val="en-US"/>
-        </w:rPr>
-        <w:t>Ibu</w:t>
-      </w:r>
-      <w:proofErr w:type="spellEnd"/>
-      <w:r>
-        <w:rPr>
-          <w:rFonts w:ascii="Times New Roman" w:hAnsi="Times New Roman" w:cs="Times New Roman"/>
-          <w:sz w:val="24"/>
-          <w:lang w:val="en-US"/>
-        </w:rPr>
-        <w:tab/>
-      </w:r>
-      <w:r>
-        <w:rPr>
-          <w:rFonts w:ascii="Times New Roman" w:hAnsi="Times New Roman" w:cs="Times New Roman"/>
-          <w:sz w:val="24"/>
-          <w:lang w:val="en-US"/>
-        </w:rPr>
-        <w:tab/>
-        <w:t>: ${</w:t>
-      </w:r>
-      <w:proofErr w:type="spellStart"/>
-      <w:r>
-        <w:rPr>
-          <w:rFonts w:ascii="Times New Roman" w:hAnsi="Times New Roman" w:cs="Times New Roman"/>
-          <w:sz w:val="24"/>
-          <w:lang w:val="en-US"/>
-        </w:rPr>
-        <w:t>ibu</w:t>
-      </w:r>
-      <w:proofErr w:type="spellEnd"/>
-      <w:r>
-        <w:rPr>
-          <w:rFonts w:ascii="Times New Roman" w:hAnsi="Times New Roman" w:cs="Times New Roman"/>
-          <w:sz w:val="24"/>
-          <w:lang w:val="en-US"/>
-        </w:rPr>
-        <w:t>}</w:t>
+        <w:t>Nama Ayah</w:t>
+      </w:r>
+      <w:r>
+        <w:rPr>
+          <w:rFonts w:ascii="Times New Roman" w:hAnsi="Times New Roman" w:cs="Times New Roman"/>
+          <w:sz w:val="24"/>
+          <w:lang w:val="en-US"/>
+        </w:rPr>
+        <w:tab/>
+      </w:r>
+      <w:r>
+        <w:rPr>
+          <w:rFonts w:ascii="Times New Roman" w:hAnsi="Times New Roman" w:cs="Times New Roman"/>
+          <w:sz w:val="24"/>
+          <w:lang w:val="en-US"/>
+        </w:rPr>
+        <w:tab/>
+        <w:t>: ${ayah}</w:t>
       </w:r>
     </w:p>
     <w:p>
@@ -600,24 +339,32 @@
           <w:lang w:val="en-US"/>
         </w:rPr>
         <w:tab/>
-        <w:t>Nama Ayah</w:t>
-      </w:r>
-      <w:r>
-        <w:rPr>
-          <w:rFonts w:ascii="Times New Roman" w:hAnsi="Times New Roman" w:cs="Times New Roman"/>
-          <w:sz w:val="24"/>
-          <w:lang w:val="en-US"/>
-        </w:rPr>
-        <w:tab/>
-      </w:r>
-      <w:r>
-        <w:rPr>
-          <w:rFonts w:ascii="Times New Roman" w:hAnsi="Times New Roman" w:cs="Times New Roman"/>
-          <w:sz w:val="24"/>
-          <w:lang w:val="en-US"/>
-        </w:rPr>
-        <w:tab/>
-        <w:t>: ${ayah}</w:t>
+        <w:t>Alamat</w:t>
+      </w:r>
+      <w:r>
+        <w:rPr>
+          <w:rFonts w:ascii="Times New Roman" w:hAnsi="Times New Roman" w:cs="Times New Roman"/>
+          <w:sz w:val="24"/>
+          <w:lang w:val="en-US"/>
+        </w:rPr>
+        <w:tab/>
+      </w:r>
+      <w:r>
+        <w:rPr>
+          <w:rFonts w:ascii="Times New Roman" w:hAnsi="Times New Roman" w:cs="Times New Roman"/>
+          <w:sz w:val="24"/>
+          <w:lang w:val="en-US"/>
+        </w:rPr>
+        <w:tab/>
+      </w:r>
+      <w:r>
+        <w:rPr>
+          <w:rFonts w:ascii="Times New Roman" w:hAnsi="Times New Roman" w:cs="Times New Roman"/>
+          <w:sz w:val="24"/>
+          <w:lang w:val="en-US"/>
+        </w:rPr>
+        <w:tab/>
+        <w:t>: ${alamat}</w:t>
       </w:r>
     </w:p>
     <w:p>
@@ -637,59 +384,6 @@
         </w:rPr>
         <w:tab/>
       </w:r>
-      <w:proofErr w:type="spellStart"/>
-      <w:r>
-        <w:rPr>
-          <w:rFonts w:ascii="Times New Roman" w:hAnsi="Times New Roman" w:cs="Times New Roman"/>
-          <w:sz w:val="24"/>
-          <w:lang w:val="en-US"/>
-        </w:rPr>
-        <w:t>Alamat</w:t>
-      </w:r>
-      <w:proofErr w:type="spellEnd"/>
-      <w:r>
-        <w:rPr>
-          <w:rFonts w:ascii="Times New Roman" w:hAnsi="Times New Roman" w:cs="Times New Roman"/>
-          <w:sz w:val="24"/>
-          <w:lang w:val="en-US"/>
-        </w:rPr>
-        <w:tab/>
-      </w:r>
-      <w:r>
-        <w:rPr>
-          <w:rFonts w:ascii="Times New Roman" w:hAnsi="Times New Roman" w:cs="Times New Roman"/>
-          <w:sz w:val="24"/>
-          <w:lang w:val="en-US"/>
-        </w:rPr>
-        <w:tab/>
-      </w:r>
-      <w:r>
-        <w:rPr>
-          <w:rFonts w:ascii="Times New Roman" w:hAnsi="Times New Roman" w:cs="Times New Roman"/>
-          <w:sz w:val="24"/>
-          <w:lang w:val="en-US"/>
-        </w:rPr>
-        <w:tab/>
-        <w:t>: ${</w:t>
-      </w:r>
-      <w:proofErr w:type="spellStart"/>
-      <w:r>
-        <w:rPr>
-          <w:rFonts w:ascii="Times New Roman" w:hAnsi="Times New Roman" w:cs="Times New Roman"/>
-          <w:sz w:val="24"/>
-          <w:lang w:val="en-US"/>
-        </w:rPr>
-        <w:t>alamat</w:t>
-      </w:r>
-      <w:proofErr w:type="spellEnd"/>
-      <w:r>
-        <w:rPr>
-          <w:rFonts w:ascii="Times New Roman" w:hAnsi="Times New Roman" w:cs="Times New Roman"/>
-          <w:sz w:val="24"/>
-          <w:lang w:val="en-US"/>
-        </w:rPr>
-        <w:t>}</w:t>
-      </w:r>
     </w:p>
     <w:p>
       <w:pPr>
@@ -707,6 +401,24 @@
           <w:lang w:val="en-US"/>
         </w:rPr>
         <w:tab/>
+        <w:t>Nama Anak</w:t>
+      </w:r>
+      <w:r>
+        <w:rPr>
+          <w:rFonts w:ascii="Times New Roman" w:hAnsi="Times New Roman" w:cs="Times New Roman"/>
+          <w:sz w:val="24"/>
+          <w:lang w:val="en-US"/>
+        </w:rPr>
+        <w:tab/>
+      </w:r>
+      <w:r>
+        <w:rPr>
+          <w:rFonts w:ascii="Times New Roman" w:hAnsi="Times New Roman" w:cs="Times New Roman"/>
+          <w:sz w:val="24"/>
+          <w:lang w:val="en-US"/>
+        </w:rPr>
+        <w:tab/>
+        <w:t>: ${anak}</w:t>
       </w:r>
     </w:p>
     <w:p>
@@ -725,52 +437,32 @@
           <w:lang w:val="en-US"/>
         </w:rPr>
         <w:tab/>
-        <w:t xml:space="preserve">Nama </w:t>
-      </w:r>
-      <w:proofErr w:type="spellStart"/>
-      <w:r>
-        <w:rPr>
-          <w:rFonts w:ascii="Times New Roman" w:hAnsi="Times New Roman" w:cs="Times New Roman"/>
-          <w:sz w:val="24"/>
-          <w:lang w:val="en-US"/>
-        </w:rPr>
-        <w:t>Anak</w:t>
-      </w:r>
-      <w:proofErr w:type="spellEnd"/>
-      <w:r>
-        <w:rPr>
-          <w:rFonts w:ascii="Times New Roman" w:hAnsi="Times New Roman" w:cs="Times New Roman"/>
-          <w:sz w:val="24"/>
-          <w:lang w:val="en-US"/>
-        </w:rPr>
-        <w:tab/>
-      </w:r>
-      <w:r>
-        <w:rPr>
-          <w:rFonts w:ascii="Times New Roman" w:hAnsi="Times New Roman" w:cs="Times New Roman"/>
-          <w:sz w:val="24"/>
-          <w:lang w:val="en-US"/>
-        </w:rPr>
-        <w:tab/>
-        <w:t>: ${</w:t>
-      </w:r>
-      <w:proofErr w:type="spellStart"/>
-      <w:r>
-        <w:rPr>
-          <w:rFonts w:ascii="Times New Roman" w:hAnsi="Times New Roman" w:cs="Times New Roman"/>
-          <w:sz w:val="24"/>
-          <w:lang w:val="en-US"/>
-        </w:rPr>
-        <w:t>anak</w:t>
-      </w:r>
-      <w:proofErr w:type="spellEnd"/>
-      <w:r>
-        <w:rPr>
-          <w:rFonts w:ascii="Times New Roman" w:hAnsi="Times New Roman" w:cs="Times New Roman"/>
-          <w:sz w:val="24"/>
-          <w:lang w:val="en-US"/>
-        </w:rPr>
-        <w:t>}</w:t>
+        <w:t>Berat Badan</w:t>
+      </w:r>
+      <w:r>
+        <w:rPr>
+          <w:rFonts w:ascii="Times New Roman" w:hAnsi="Times New Roman" w:cs="Times New Roman"/>
+          <w:sz w:val="24"/>
+          <w:lang w:val="en-US"/>
+        </w:rPr>
+        <w:tab/>
+      </w:r>
+      <w:r>
+        <w:rPr>
+          <w:rFonts w:ascii="Times New Roman" w:hAnsi="Times New Roman" w:cs="Times New Roman"/>
+          <w:sz w:val="24"/>
+          <w:lang w:val="en-US"/>
+        </w:rPr>
+        <w:tab/>
+        <w:t>: ${bb}</w:t>
+      </w:r>
+      <w:r>
+        <w:rPr>
+          <w:rFonts w:ascii="Times New Roman" w:hAnsi="Times New Roman" w:cs="Times New Roman"/>
+          <w:sz w:val="24"/>
+          <w:lang w:val="en-US"/>
+        </w:rPr>
+        <w:t xml:space="preserve"> gram</w:t>
       </w:r>
     </w:p>
     <w:p>
@@ -789,139 +481,23 @@
           <w:lang w:val="en-US"/>
         </w:rPr>
         <w:tab/>
-      </w:r>
-      <w:proofErr w:type="spellStart"/>
-      <w:r>
-        <w:rPr>
-          <w:rFonts w:ascii="Times New Roman" w:hAnsi="Times New Roman" w:cs="Times New Roman"/>
-          <w:sz w:val="24"/>
-          <w:lang w:val="en-US"/>
-        </w:rPr>
-        <w:t>Berat</w:t>
-      </w:r>
-      <w:proofErr w:type="spellEnd"/>
-      <w:r>
-        <w:rPr>
-          <w:rFonts w:ascii="Times New Roman" w:hAnsi="Times New Roman" w:cs="Times New Roman"/>
-          <w:sz w:val="24"/>
-          <w:lang w:val="en-US"/>
-        </w:rPr>
-        <w:t xml:space="preserve"> </w:t>
-      </w:r>
-      <w:proofErr w:type="spellStart"/>
-      <w:r>
-        <w:rPr>
-          <w:rFonts w:ascii="Times New Roman" w:hAnsi="Times New Roman" w:cs="Times New Roman"/>
-          <w:sz w:val="24"/>
-          <w:lang w:val="en-US"/>
-        </w:rPr>
-        <w:t>Badan</w:t>
-      </w:r>
-      <w:proofErr w:type="spellEnd"/>
-      <w:r>
-        <w:rPr>
-          <w:rFonts w:ascii="Times New Roman" w:hAnsi="Times New Roman" w:cs="Times New Roman"/>
-          <w:sz w:val="24"/>
-          <w:lang w:val="en-US"/>
-        </w:rPr>
-        <w:tab/>
-      </w:r>
-      <w:r>
-        <w:rPr>
-          <w:rFonts w:ascii="Times New Roman" w:hAnsi="Times New Roman" w:cs="Times New Roman"/>
-          <w:sz w:val="24"/>
-          <w:lang w:val="en-US"/>
-        </w:rPr>
-        <w:tab/>
-        <w:t>: ${bb}</w:t>
-      </w:r>
-      <w:r>
-        <w:rPr>
-          <w:rFonts w:ascii="Times New Roman" w:hAnsi="Times New Roman" w:cs="Times New Roman"/>
-          <w:sz w:val="24"/>
-          <w:lang w:val="en-US"/>
-        </w:rPr>
-        <w:t xml:space="preserve"> gram</w:t>
-      </w:r>
-    </w:p>
-    <w:p>
-      <w:pPr>
-        <w:spacing w:after="0"/>
-        <w:rPr>
-          <w:rFonts w:ascii="Times New Roman" w:hAnsi="Times New Roman" w:cs="Times New Roman"/>
-          <w:sz w:val="24"/>
-          <w:lang w:val="en-US"/>
-        </w:rPr>
-      </w:pPr>
-      <w:r>
-        <w:rPr>
-          <w:rFonts w:ascii="Times New Roman" w:hAnsi="Times New Roman" w:cs="Times New Roman"/>
-          <w:sz w:val="24"/>
-          <w:lang w:val="en-US"/>
-        </w:rPr>
-        <w:tab/>
-      </w:r>
-      <w:proofErr w:type="spellStart"/>
-      <w:r>
-        <w:rPr>
-          <w:rFonts w:ascii="Times New Roman" w:hAnsi="Times New Roman" w:cs="Times New Roman"/>
-          <w:sz w:val="24"/>
-          <w:lang w:val="en-US"/>
-        </w:rPr>
-        <w:t>Panjang</w:t>
-      </w:r>
-      <w:proofErr w:type="spellEnd"/>
-      <w:r>
-        <w:rPr>
-          <w:rFonts w:ascii="Times New Roman" w:hAnsi="Times New Roman" w:cs="Times New Roman"/>
-          <w:sz w:val="24"/>
-          <w:lang w:val="en-US"/>
-        </w:rPr>
-        <w:t xml:space="preserve"> </w:t>
-      </w:r>
-      <w:proofErr w:type="spellStart"/>
-      <w:r>
-        <w:rPr>
-          <w:rFonts w:ascii="Times New Roman" w:hAnsi="Times New Roman" w:cs="Times New Roman"/>
-          <w:sz w:val="24"/>
-          <w:lang w:val="en-US"/>
-        </w:rPr>
-        <w:t>Badan</w:t>
-      </w:r>
-      <w:proofErr w:type="spellEnd"/>
-      <w:r>
-        <w:rPr>
-          <w:rFonts w:ascii="Times New Roman" w:hAnsi="Times New Roman" w:cs="Times New Roman"/>
-          <w:sz w:val="24"/>
-          <w:lang w:val="en-US"/>
-        </w:rPr>
-        <w:tab/>
-      </w:r>
-      <w:r>
-        <w:rPr>
-          <w:rFonts w:ascii="Times New Roman" w:hAnsi="Times New Roman" w:cs="Times New Roman"/>
-          <w:sz w:val="24"/>
-          <w:lang w:val="en-US"/>
-        </w:rPr>
-        <w:t>: ${</w:t>
-      </w:r>
-      <w:proofErr w:type="spellStart"/>
-      <w:r>
-        <w:rPr>
-          <w:rFonts w:ascii="Times New Roman" w:hAnsi="Times New Roman" w:cs="Times New Roman"/>
-          <w:sz w:val="24"/>
-          <w:lang w:val="en-US"/>
-        </w:rPr>
-        <w:t>tb</w:t>
-      </w:r>
-      <w:proofErr w:type="spellEnd"/>
-      <w:r>
-        <w:rPr>
-          <w:rFonts w:ascii="Times New Roman" w:hAnsi="Times New Roman" w:cs="Times New Roman"/>
-          <w:sz w:val="24"/>
-          <w:lang w:val="en-US"/>
-        </w:rPr>
-        <w:t>}</w:t>
+        <w:t>Panjang Badan</w:t>
+      </w:r>
+      <w:r>
+        <w:rPr>
+          <w:rFonts w:ascii="Times New Roman" w:hAnsi="Times New Roman" w:cs="Times New Roman"/>
+          <w:sz w:val="24"/>
+          <w:lang w:val="en-US"/>
+        </w:rPr>
+        <w:tab/>
+      </w:r>
+      <w:r>
+        <w:rPr>
+          <w:rFonts w:ascii="Times New Roman" w:hAnsi="Times New Roman" w:cs="Times New Roman"/>
+          <w:sz w:val="24"/>
+          <w:lang w:val="en-US"/>
+        </w:rPr>
+        <w:t>: ${tb}</w:t>
       </w:r>
       <w:r>
         <w:rPr>
@@ -953,49 +529,21 @@
           <w:lang w:val="en-US"/>
         </w:rPr>
       </w:pPr>
-      <w:proofErr w:type="spellStart"/>
-      <w:r>
-        <w:rPr>
-          <w:rFonts w:ascii="Times New Roman" w:hAnsi="Times New Roman" w:cs="Times New Roman"/>
-          <w:sz w:val="24"/>
-          <w:lang w:val="en-US"/>
-        </w:rPr>
-        <w:t>Sukoharjo</w:t>
-      </w:r>
-      <w:proofErr w:type="spellEnd"/>
-      <w:r>
-        <w:rPr>
-          <w:rFonts w:ascii="Times New Roman" w:hAnsi="Times New Roman" w:cs="Times New Roman"/>
-          <w:sz w:val="24"/>
-          <w:lang w:val="en-US"/>
-        </w:rPr>
-        <w:t xml:space="preserve">, </w:t>
-      </w:r>
-      <w:r>
-        <w:rPr>
-          <w:rFonts w:ascii="Times New Roman" w:hAnsi="Times New Roman" w:cs="Times New Roman"/>
-          <w:sz w:val="24"/>
-          <w:lang w:val="en-US"/>
-        </w:rPr>
-        <w:t>${</w:t>
-      </w:r>
-      <w:proofErr w:type="spellStart"/>
-      <w:r>
-        <w:rPr>
-          <w:rFonts w:ascii="Times New Roman" w:hAnsi="Times New Roman" w:cs="Times New Roman"/>
-          <w:sz w:val="24"/>
-          <w:lang w:val="en-US"/>
-        </w:rPr>
-        <w:t>tgl</w:t>
-      </w:r>
-      <w:proofErr w:type="spellEnd"/>
-      <w:r>
-        <w:rPr>
-          <w:rFonts w:ascii="Times New Roman" w:hAnsi="Times New Roman" w:cs="Times New Roman"/>
-          <w:sz w:val="24"/>
-          <w:lang w:val="en-US"/>
-        </w:rPr>
-        <w:t>}</w:t>
+      <w:r>
+        <w:rPr>
+          <w:rFonts w:ascii="Times New Roman" w:hAnsi="Times New Roman" w:cs="Times New Roman"/>
+          <w:sz w:val="24"/>
+          <w:lang w:val="en-US"/>
+        </w:rPr>
+        <w:t xml:space="preserve">Sukoharjo, </w:t>
+      </w:r>
+      <w:r>
+        <w:rPr>
+          <w:rFonts w:ascii="Times New Roman" w:hAnsi="Times New Roman" w:cs="Times New Roman"/>
+          <w:sz w:val="24"/>
+          <w:lang w:val="en-US"/>
+        </w:rPr>
+        <w:t>${tgl}</w:t>
       </w:r>
     </w:p>
     <w:p>
@@ -1009,7 +557,6 @@
           <w:lang w:val="en-US"/>
         </w:rPr>
       </w:pPr>
-      <w:proofErr w:type="spellStart"/>
       <w:r>
         <w:rPr>
           <w:rFonts w:ascii="Times New Roman" w:hAnsi="Times New Roman" w:cs="Times New Roman"/>
@@ -1018,7 +565,6 @@
         </w:rPr>
         <w:t>Dokter</w:t>
       </w:r>
-      <w:proofErr w:type="spellEnd"/>
     </w:p>
     <w:p>
       <w:pPr>
@@ -1039,7 +585,7 @@
           <w:lang w:val="en-US"/>
         </w:rPr>
         <w:drawing>
-          <wp:inline distT="0" distB="0" distL="0" distR="0">
+          <wp:inline distT="0" distB="0" distL="0" distR="0" wp14:anchorId="7F2A646C" wp14:editId="185B8324">
             <wp:extent cx="1417320" cy="662940"/>
             <wp:effectExtent l="0" t="0" r="0" b="3810"/>
             <wp:docPr id="1" name="Picture 1" descr="D:\Larashit\simrs\laravel-roles-permissions-manager\public\img\kebidanan\ttd_ahmad.png"/>
@@ -1100,7 +646,6 @@
           <w:lang w:val="en-US"/>
         </w:rPr>
       </w:pPr>
-      <w:proofErr w:type="gramStart"/>
       <w:r>
         <w:rPr>
           <w:rFonts w:ascii="Times New Roman" w:hAnsi="Times New Roman" w:cs="Times New Roman"/>
@@ -1108,49 +653,8 @@
           <w:sz w:val="24"/>
           <w:lang w:val="en-US"/>
         </w:rPr>
-        <w:t>dr</w:t>
-      </w:r>
-      <w:proofErr w:type="gramEnd"/>
-      <w:r>
-        <w:rPr>
-          <w:rFonts w:ascii="Times New Roman" w:hAnsi="Times New Roman" w:cs="Times New Roman"/>
-          <w:b/>
-          <w:sz w:val="24"/>
-          <w:lang w:val="en-US"/>
-        </w:rPr>
-        <w:t xml:space="preserve">. H. Ahmad </w:t>
-      </w:r>
-      <w:proofErr w:type="spellStart"/>
-      <w:r>
-        <w:rPr>
-          <w:rFonts w:ascii="Times New Roman" w:hAnsi="Times New Roman" w:cs="Times New Roman"/>
-          <w:b/>
-          <w:sz w:val="24"/>
-          <w:lang w:val="en-US"/>
-        </w:rPr>
-        <w:t>Sutamat</w:t>
-      </w:r>
-      <w:proofErr w:type="spellEnd"/>
-      <w:r>
-        <w:rPr>
-          <w:rFonts w:ascii="Times New Roman" w:hAnsi="Times New Roman" w:cs="Times New Roman"/>
-          <w:b/>
-          <w:sz w:val="24"/>
-          <w:lang w:val="en-US"/>
-        </w:rPr>
-        <w:t xml:space="preserve">, </w:t>
-      </w:r>
-      <w:proofErr w:type="spellStart"/>
-      <w:r>
-        <w:rPr>
-          <w:rFonts w:ascii="Times New Roman" w:hAnsi="Times New Roman" w:cs="Times New Roman"/>
-          <w:b/>
-          <w:sz w:val="24"/>
-          <w:lang w:val="en-US"/>
-        </w:rPr>
-        <w:t>Sp.OG</w:t>
-      </w:r>
-      <w:proofErr w:type="spellEnd"/>
+        <w:t>dr. H. Ahmad Sutamat, Sp.OG</w:t>
+      </w:r>
     </w:p>
     <w:p>
       <w:pPr>
@@ -1174,7 +678,7 @@
 </file>
 
 <file path=word/endnotes.xml><?xml version="1.0" encoding="utf-8"?>
-<w:endnotes xmlns:wpc="http://schemas.microsoft.com/office/word/2010/wordprocessingCanvas" xmlns:cx="http://schemas.microsoft.com/office/drawing/2014/chartex" xmlns:cx1="http://schemas.microsoft.com/office/drawing/2015/9/8/chartex" xmlns:mc="http://schemas.openxmlformats.org/markup-compatibility/2006" xmlns:o="urn:schemas-microsoft-com:office:office" xmlns:r="http://schemas.openxmlformats.org/officeDocument/2006/relationships" xmlns:m="http://schemas.openxmlformats.org/officeDocument/2006/math" xmlns:v="urn:schemas-microsoft-com:vml" xmlns:wp14="http://schemas.microsoft.com/office/word/2010/wordprocessingDrawing" xmlns:wp="http://schemas.openxmlformats.org/drawingml/2006/wordprocessingDrawing" xmlns:w10="urn:schemas-microsoft-com:office:word" xmlns:w="http://schemas.openxmlformats.org/wordprocessingml/2006/main" xmlns:w14="http://schemas.microsoft.com/office/word/2010/wordml" xmlns:w15="http://schemas.microsoft.com/office/word/2012/wordml" xmlns:w16se="http://schemas.microsoft.com/office/word/2015/wordml/symex" xmlns:wpg="http://schemas.microsoft.com/office/word/2010/wordprocessingGroup" xmlns:wpi="http://schemas.microsoft.com/office/word/2010/wordprocessingInk" xmlns:wne="http://schemas.microsoft.com/office/word/2006/wordml" xmlns:wps="http://schemas.microsoft.com/office/word/2010/wordprocessingShape" mc:Ignorable="w14 w15 w16se wp14">
+<w:endnotes xmlns:wpc="http://schemas.microsoft.com/office/word/2010/wordprocessingCanvas" xmlns:cx="http://schemas.microsoft.com/office/drawing/2014/chartex" xmlns:cx1="http://schemas.microsoft.com/office/drawing/2015/9/8/chartex" xmlns:cx2="http://schemas.microsoft.com/office/drawing/2015/10/21/chartex" xmlns:cx3="http://schemas.microsoft.com/office/drawing/2016/5/9/chartex" xmlns:cx4="http://schemas.microsoft.com/office/drawing/2016/5/10/chartex" xmlns:cx5="http://schemas.microsoft.com/office/drawing/2016/5/11/chartex" xmlns:cx6="http://schemas.microsoft.com/office/drawing/2016/5/12/chartex" xmlns:cx7="http://schemas.microsoft.com/office/drawing/2016/5/13/chartex" xmlns:cx8="http://schemas.microsoft.com/office/drawing/2016/5/14/chartex" xmlns:mc="http://schemas.openxmlformats.org/markup-compatibility/2006" xmlns:aink="http://schemas.microsoft.com/office/drawing/2016/ink" xmlns:am3d="http://schemas.microsoft.com/office/drawing/2017/model3d" xmlns:o="urn:schemas-microsoft-com:office:office" xmlns:oel="http://schemas.microsoft.com/office/2019/extlst" xmlns:r="http://schemas.openxmlformats.org/officeDocument/2006/relationships" xmlns:m="http://schemas.openxmlformats.org/officeDocument/2006/math" xmlns:v="urn:schemas-microsoft-com:vml" xmlns:wp14="http://schemas.microsoft.com/office/word/2010/wordprocessingDrawing" xmlns:wp="http://schemas.openxmlformats.org/drawingml/2006/wordprocessingDrawing" xmlns:w10="urn:schemas-microsoft-com:office:word" xmlns:w="http://schemas.openxmlformats.org/wordprocessingml/2006/main" xmlns:w14="http://schemas.microsoft.com/office/word/2010/wordml" xmlns:w15="http://schemas.microsoft.com/office/word/2012/wordml" xmlns:w16cex="http://schemas.microsoft.com/office/word/2018/wordml/cex" xmlns:w16cid="http://schemas.microsoft.com/office/word/2016/wordml/cid" xmlns:w16="http://schemas.microsoft.com/office/word/2018/wordml" xmlns:w16du="http://schemas.microsoft.com/office/word/2023/wordml/word16du" xmlns:w16sdtdh="http://schemas.microsoft.com/office/word/2020/wordml/sdtdatahash" xmlns:w16se="http://schemas.microsoft.com/office/word/2015/wordml/symex" xmlns:wpg="http://schemas.microsoft.com/office/word/2010/wordprocessingGroup" xmlns:wpi="http://schemas.microsoft.com/office/word/2010/wordprocessingInk" xmlns:wne="http://schemas.microsoft.com/office/word/2006/wordml" xmlns:wps="http://schemas.microsoft.com/office/word/2010/wordprocessingShape" mc:Ignorable="w14 w15 w16se w16cid w16 w16cex w16sdtdh w16du wp14">
   <w:endnote w:type="separator" w:id="-1">
     <w:p>
       <w:pPr>
@@ -1199,7 +703,7 @@
 </file>
 
 <file path=word/footnotes.xml><?xml version="1.0" encoding="utf-8"?>
-<w:footnotes xmlns:wpc="http://schemas.microsoft.com/office/word/2010/wordprocessingCanvas" xmlns:cx="http://schemas.microsoft.com/office/drawing/2014/chartex" xmlns:cx1="http://schemas.microsoft.com/office/drawing/2015/9/8/chartex" xmlns:mc="http://schemas.openxmlformats.org/markup-compatibility/2006" xmlns:o="urn:schemas-microsoft-com:office:office" xmlns:r="http://schemas.openxmlformats.org/officeDocument/2006/relationships" xmlns:m="http://schemas.openxmlformats.org/officeDocument/2006/math" xmlns:v="urn:schemas-microsoft-com:vml" xmlns:wp14="http://schemas.microsoft.com/office/word/2010/wordprocessingDrawing" xmlns:wp="http://schemas.openxmlformats.org/drawingml/2006/wordprocessingDrawing" xmlns:w10="urn:schemas-microsoft-com:office:word" xmlns:w="http://schemas.openxmlformats.org/wordprocessingml/2006/main" xmlns:w14="http://schemas.microsoft.com/office/word/2010/wordml" xmlns:w15="http://schemas.microsoft.com/office/word/2012/wordml" xmlns:w16se="http://schemas.microsoft.com/office/word/2015/wordml/symex" xmlns:wpg="http://schemas.microsoft.com/office/word/2010/wordprocessingGroup" xmlns:wpi="http://schemas.microsoft.com/office/word/2010/wordprocessingInk" xmlns:wne="http://schemas.microsoft.com/office/word/2006/wordml" xmlns:wps="http://schemas.microsoft.com/office/word/2010/wordprocessingShape" mc:Ignorable="w14 w15 w16se wp14">
+<w:footnotes xmlns:wpc="http://schemas.microsoft.com/office/word/2010/wordprocessingCanvas" xmlns:cx="http://schemas.microsoft.com/office/drawing/2014/chartex" xmlns:cx1="http://schemas.microsoft.com/office/drawing/2015/9/8/chartex" xmlns:cx2="http://schemas.microsoft.com/office/drawing/2015/10/21/chartex" xmlns:cx3="http://schemas.microsoft.com/office/drawing/2016/5/9/chartex" xmlns:cx4="http://schemas.microsoft.com/office/drawing/2016/5/10/chartex" xmlns:cx5="http://schemas.microsoft.com/office/drawing/2016/5/11/chartex" xmlns:cx6="http://schemas.microsoft.com/office/drawing/2016/5/12/chartex" xmlns:cx7="http://schemas.microsoft.com/office/drawing/2016/5/13/chartex" xmlns:cx8="http://schemas.microsoft.com/office/drawing/2016/5/14/chartex" xmlns:mc="http://schemas.openxmlformats.org/markup-compatibility/2006" xmlns:aink="http://schemas.microsoft.com/office/drawing/2016/ink" xmlns:am3d="http://schemas.microsoft.com/office/drawing/2017/model3d" xmlns:o="urn:schemas-microsoft-com:office:office" xmlns:oel="http://schemas.microsoft.com/office/2019/extlst" xmlns:r="http://schemas.openxmlformats.org/officeDocument/2006/relationships" xmlns:m="http://schemas.openxmlformats.org/officeDocument/2006/math" xmlns:v="urn:schemas-microsoft-com:vml" xmlns:wp14="http://schemas.microsoft.com/office/word/2010/wordprocessingDrawing" xmlns:wp="http://schemas.openxmlformats.org/drawingml/2006/wordprocessingDrawing" xmlns:w10="urn:schemas-microsoft-com:office:word" xmlns:w="http://schemas.openxmlformats.org/wordprocessingml/2006/main" xmlns:w14="http://schemas.microsoft.com/office/word/2010/wordml" xmlns:w15="http://schemas.microsoft.com/office/word/2012/wordml" xmlns:w16cex="http://schemas.microsoft.com/office/word/2018/wordml/cex" xmlns:w16cid="http://schemas.microsoft.com/office/word/2016/wordml/cid" xmlns:w16="http://schemas.microsoft.com/office/word/2018/wordml" xmlns:w16du="http://schemas.microsoft.com/office/word/2023/wordml/word16du" xmlns:w16sdtdh="http://schemas.microsoft.com/office/word/2020/wordml/sdtdatahash" xmlns:w16se="http://schemas.microsoft.com/office/word/2015/wordml/symex" xmlns:wpg="http://schemas.microsoft.com/office/word/2010/wordprocessingGroup" xmlns:wpi="http://schemas.microsoft.com/office/word/2010/wordprocessingInk" xmlns:wne="http://schemas.microsoft.com/office/word/2006/wordml" xmlns:wps="http://schemas.microsoft.com/office/word/2010/wordprocessingShape" mc:Ignorable="w14 w15 w16se w16cid w16 w16cex w16sdtdh w16du wp14">
   <w:footnote w:type="separator" w:id="-1">
     <w:p>
       <w:pPr>
@@ -1224,7 +728,7 @@
 </file>
 
 <file path=word/header1.xml><?xml version="1.0" encoding="utf-8"?>
-<w:hdr xmlns:wpc="http://schemas.microsoft.com/office/word/2010/wordprocessingCanvas" xmlns:cx="http://schemas.microsoft.com/office/drawing/2014/chartex" xmlns:cx1="http://schemas.microsoft.com/office/drawing/2015/9/8/chartex" xmlns:mc="http://schemas.openxmlformats.org/markup-compatibility/2006" xmlns:o="urn:schemas-microsoft-com:office:office" xmlns:r="http://schemas.openxmlformats.org/officeDocument/2006/relationships" xmlns:m="http://schemas.openxmlformats.org/officeDocument/2006/math" xmlns:v="urn:schemas-microsoft-com:vml" xmlns:wp14="http://schemas.microsoft.com/office/word/2010/wordprocessingDrawing" xmlns:wp="http://schemas.openxmlformats.org/drawingml/2006/wordprocessingDrawing" xmlns:w10="urn:schemas-microsoft-com:office:word" xmlns:w="http://schemas.openxmlformats.org/wordprocessingml/2006/main" xmlns:w14="http://schemas.microsoft.com/office/word/2010/wordml" xmlns:w15="http://schemas.microsoft.com/office/word/2012/wordml" xmlns:w16se="http://schemas.microsoft.com/office/word/2015/wordml/symex" xmlns:wpg="http://schemas.microsoft.com/office/word/2010/wordprocessingGroup" xmlns:wpi="http://schemas.microsoft.com/office/word/2010/wordprocessingInk" xmlns:wne="http://schemas.microsoft.com/office/word/2006/wordml" xmlns:wps="http://schemas.microsoft.com/office/word/2010/wordprocessingShape" mc:Ignorable="w14 w15 w16se wp14">
+<w:hdr xmlns:wpc="http://schemas.microsoft.com/office/word/2010/wordprocessingCanvas" xmlns:cx="http://schemas.microsoft.com/office/drawing/2014/chartex" xmlns:cx1="http://schemas.microsoft.com/office/drawing/2015/9/8/chartex" xmlns:cx2="http://schemas.microsoft.com/office/drawing/2015/10/21/chartex" xmlns:cx3="http://schemas.microsoft.com/office/drawing/2016/5/9/chartex" xmlns:cx4="http://schemas.microsoft.com/office/drawing/2016/5/10/chartex" xmlns:cx5="http://schemas.microsoft.com/office/drawing/2016/5/11/chartex" xmlns:cx6="http://schemas.microsoft.com/office/drawing/2016/5/12/chartex" xmlns:cx7="http://schemas.microsoft.com/office/drawing/2016/5/13/chartex" xmlns:cx8="http://schemas.microsoft.com/office/drawing/2016/5/14/chartex" xmlns:mc="http://schemas.openxmlformats.org/markup-compatibility/2006" xmlns:aink="http://schemas.microsoft.com/office/drawing/2016/ink" xmlns:am3d="http://schemas.microsoft.com/office/drawing/2017/model3d" xmlns:o="urn:schemas-microsoft-com:office:office" xmlns:oel="http://schemas.microsoft.com/office/2019/extlst" xmlns:r="http://schemas.openxmlformats.org/officeDocument/2006/relationships" xmlns:m="http://schemas.openxmlformats.org/officeDocument/2006/math" xmlns:v="urn:schemas-microsoft-com:vml" xmlns:wp14="http://schemas.microsoft.com/office/word/2010/wordprocessingDrawing" xmlns:wp="http://schemas.openxmlformats.org/drawingml/2006/wordprocessingDrawing" xmlns:w10="urn:schemas-microsoft-com:office:word" xmlns:w="http://schemas.openxmlformats.org/wordprocessingml/2006/main" xmlns:w14="http://schemas.microsoft.com/office/word/2010/wordml" xmlns:w15="http://schemas.microsoft.com/office/word/2012/wordml" xmlns:w16cex="http://schemas.microsoft.com/office/word/2018/wordml/cex" xmlns:w16cid="http://schemas.microsoft.com/office/word/2016/wordml/cid" xmlns:w16="http://schemas.microsoft.com/office/word/2018/wordml" xmlns:w16du="http://schemas.microsoft.com/office/word/2023/wordml/word16du" xmlns:w16sdtdh="http://schemas.microsoft.com/office/word/2020/wordml/sdtdatahash" xmlns:w16se="http://schemas.microsoft.com/office/word/2015/wordml/symex" xmlns:wpg="http://schemas.microsoft.com/office/word/2010/wordprocessingGroup" xmlns:wpi="http://schemas.microsoft.com/office/word/2010/wordprocessingInk" xmlns:wne="http://schemas.microsoft.com/office/word/2006/wordml" xmlns:wps="http://schemas.microsoft.com/office/word/2010/wordprocessingShape" mc:Ignorable="w14 w15 w16se w16cid w16 w16cex w16sdtdh w16du wp14">
   <w:p>
     <w:pPr>
       <w:pStyle w:val="Header"/>
@@ -1251,7 +755,7 @@
         <w:lang w:val="en-US"/>
       </w:rPr>
       <w:drawing>
-        <wp:anchor distT="0" distB="0" distL="114300" distR="114300" simplePos="0" relativeHeight="251659264" behindDoc="0" locked="0" layoutInCell="1" allowOverlap="1" wp14:anchorId="2E19C575" wp14:editId="2DB8E868">
+        <wp:anchor distT="0" distB="0" distL="114300" distR="114300" simplePos="0" relativeHeight="251659264" behindDoc="0" locked="0" layoutInCell="1" allowOverlap="1" wp14:anchorId="5CF99BBD" wp14:editId="6ED89127">
           <wp:simplePos x="0" y="0"/>
           <wp:positionH relativeFrom="column">
             <wp:posOffset>-310515</wp:posOffset>
@@ -1439,7 +943,7 @@
 </file>
 
 <file path=word/numbering.xml><?xml version="1.0" encoding="utf-8"?>
-<w:numbering xmlns:wpc="http://schemas.microsoft.com/office/word/2010/wordprocessingCanvas" xmlns:cx="http://schemas.microsoft.com/office/drawing/2014/chartex" xmlns:cx1="http://schemas.microsoft.com/office/drawing/2015/9/8/chartex" xmlns:mc="http://schemas.openxmlformats.org/markup-compatibility/2006" xmlns:o="urn:schemas-microsoft-com:office:office" xmlns:r="http://schemas.openxmlformats.org/officeDocument/2006/relationships" xmlns:m="http://schemas.openxmlformats.org/officeDocument/2006/math" xmlns:v="urn:schemas-microsoft-com:vml" xmlns:wp14="http://schemas.microsoft.com/office/word/2010/wordprocessingDrawing" xmlns:wp="http://schemas.openxmlformats.org/drawingml/2006/wordprocessingDrawing" xmlns:w10="urn:schemas-microsoft-com:office:word" xmlns:w="http://schemas.openxmlformats.org/wordprocessingml/2006/main" xmlns:w14="http://schemas.microsoft.com/office/word/2010/wordml" xmlns:w15="http://schemas.microsoft.com/office/word/2012/wordml" xmlns:w16se="http://schemas.microsoft.com/office/word/2015/wordml/symex" xmlns:wpg="http://schemas.microsoft.com/office/word/2010/wordprocessingGroup" xmlns:wpi="http://schemas.microsoft.com/office/word/2010/wordprocessingInk" xmlns:wne="http://schemas.microsoft.com/office/word/2006/wordml" xmlns:wps="http://schemas.microsoft.com/office/word/2010/wordprocessingShape" mc:Ignorable="w14 w15 w16se wp14">
+<w:numbering xmlns:wpc="http://schemas.microsoft.com/office/word/2010/wordprocessingCanvas" xmlns:cx="http://schemas.microsoft.com/office/drawing/2014/chartex" xmlns:cx1="http://schemas.microsoft.com/office/drawing/2015/9/8/chartex" xmlns:cx2="http://schemas.microsoft.com/office/drawing/2015/10/21/chartex" xmlns:cx3="http://schemas.microsoft.com/office/drawing/2016/5/9/chartex" xmlns:cx4="http://schemas.microsoft.com/office/drawing/2016/5/10/chartex" xmlns:cx5="http://schemas.microsoft.com/office/drawing/2016/5/11/chartex" xmlns:cx6="http://schemas.microsoft.com/office/drawing/2016/5/12/chartex" xmlns:cx7="http://schemas.microsoft.com/office/drawing/2016/5/13/chartex" xmlns:cx8="http://schemas.microsoft.com/office/drawing/2016/5/14/chartex" xmlns:mc="http://schemas.openxmlformats.org/markup-compatibility/2006" xmlns:aink="http://schemas.microsoft.com/office/drawing/2016/ink" xmlns:am3d="http://schemas.microsoft.com/office/drawing/2017/model3d" xmlns:o="urn:schemas-microsoft-com:office:office" xmlns:oel="http://schemas.microsoft.com/office/2019/extlst" xmlns:r="http://schemas.openxmlformats.org/officeDocument/2006/relationships" xmlns:m="http://schemas.openxmlformats.org/officeDocument/2006/math" xmlns:v="urn:schemas-microsoft-com:vml" xmlns:wp14="http://schemas.microsoft.com/office/word/2010/wordprocessingDrawing" xmlns:wp="http://schemas.openxmlformats.org/drawingml/2006/wordprocessingDrawing" xmlns:w10="urn:schemas-microsoft-com:office:word" xmlns:w="http://schemas.openxmlformats.org/wordprocessingml/2006/main" xmlns:w14="http://schemas.microsoft.com/office/word/2010/wordml" xmlns:w15="http://schemas.microsoft.com/office/word/2012/wordml" xmlns:w16cex="http://schemas.microsoft.com/office/word/2018/wordml/cex" xmlns:w16cid="http://schemas.microsoft.com/office/word/2016/wordml/cid" xmlns:w16="http://schemas.microsoft.com/office/word/2018/wordml" xmlns:w16du="http://schemas.microsoft.com/office/word/2023/wordml/word16du" xmlns:w16sdtdh="http://schemas.microsoft.com/office/word/2020/wordml/sdtdatahash" xmlns:w16se="http://schemas.microsoft.com/office/word/2015/wordml/symex" xmlns:wpg="http://schemas.microsoft.com/office/word/2010/wordprocessingGroup" xmlns:wpi="http://schemas.microsoft.com/office/word/2010/wordprocessingInk" xmlns:wne="http://schemas.microsoft.com/office/word/2006/wordml" xmlns:wps="http://schemas.microsoft.com/office/word/2010/wordprocessingShape" mc:Ignorable="w14 w15 w16se w16cid w16 w16cex w16sdtdh w16du wp14">
   <w:abstractNum w:abstractNumId="0" w15:restartNumberingAfterBreak="0">
     <w:nsid w:val="34C93600"/>
     <w:multiLevelType w:val="hybridMultilevel"/>
@@ -1553,14 +1057,14 @@
       </w:rPr>
     </w:lvl>
   </w:abstractNum>
-  <w:num w:numId="1">
+  <w:num w:numId="1" w16cid:durableId="1937513269">
     <w:abstractNumId w:val="0"/>
   </w:num>
 </w:numbering>
 </file>
 
 <file path=word/styles.xml><?xml version="1.0" encoding="utf-8"?>
-<w:styles xmlns:mc="http://schemas.openxmlformats.org/markup-compatibility/2006" xmlns:r="http://schemas.openxmlformats.org/officeDocument/2006/relationships" xmlns:w="http://schemas.openxmlformats.org/wordprocessingml/2006/main" xmlns:w14="http://schemas.microsoft.com/office/word/2010/wordml" xmlns:w15="http://schemas.microsoft.com/office/word/2012/wordml" xmlns:w16se="http://schemas.microsoft.com/office/word/2015/wordml/symex" mc:Ignorable="w14 w15 w16se">
+<w:styles xmlns:mc="http://schemas.openxmlformats.org/markup-compatibility/2006" xmlns:r="http://schemas.openxmlformats.org/officeDocument/2006/relationships" xmlns:w="http://schemas.openxmlformats.org/wordprocessingml/2006/main" xmlns:w14="http://schemas.microsoft.com/office/word/2010/wordml" xmlns:w15="http://schemas.microsoft.com/office/word/2012/wordml" xmlns:w16cex="http://schemas.microsoft.com/office/word/2018/wordml/cex" xmlns:w16cid="http://schemas.microsoft.com/office/word/2016/wordml/cid" xmlns:w16="http://schemas.microsoft.com/office/word/2018/wordml" xmlns:w16du="http://schemas.microsoft.com/office/word/2023/wordml/word16du" xmlns:w16sdtdh="http://schemas.microsoft.com/office/word/2020/wordml/sdtdatahash" xmlns:w16se="http://schemas.microsoft.com/office/word/2015/wordml/symex" mc:Ignorable="w14 w15 w16se w16cid w16 w16cex w16sdtdh w16du">
   <w:docDefaults>
     <w:rPrDefault>
       <w:rPr>
@@ -1576,7 +1080,7 @@
       </w:pPr>
     </w:pPrDefault>
   </w:docDefaults>
-  <w:latentStyles w:defLockedState="0" w:defUIPriority="99" w:defSemiHidden="0" w:defUnhideWhenUsed="0" w:defQFormat="0" w:count="371">
+  <w:latentStyles w:defLockedState="0" w:defUIPriority="99" w:defSemiHidden="0" w:defUnhideWhenUsed="0" w:defQFormat="0" w:count="376">
     <w:lsdException w:name="Normal" w:uiPriority="0" w:qFormat="1"/>
     <w:lsdException w:name="heading 1" w:uiPriority="9" w:qFormat="1"/>
     <w:lsdException w:name="heading 2" w:semiHidden="1" w:uiPriority="9" w:unhideWhenUsed="1" w:qFormat="1"/>
@@ -1948,6 +1452,11 @@
     <w:lsdException w:name="List Table 5 Dark Accent 6" w:uiPriority="50"/>
     <w:lsdException w:name="List Table 6 Colorful Accent 6" w:uiPriority="51"/>
     <w:lsdException w:name="List Table 7 Colorful Accent 6" w:uiPriority="52"/>
+    <w:lsdException w:name="Mention" w:semiHidden="1" w:unhideWhenUsed="1"/>
+    <w:lsdException w:name="Smart Hyperlink" w:semiHidden="1" w:unhideWhenUsed="1"/>
+    <w:lsdException w:name="Hashtag" w:semiHidden="1" w:unhideWhenUsed="1"/>
+    <w:lsdException w:name="Unresolved Mention" w:semiHidden="1" w:unhideWhenUsed="1"/>
+    <w:lsdException w:name="Smart Link" w:semiHidden="1" w:unhideWhenUsed="1"/>
   </w:latentStyles>
   <w:style w:type="paragraph" w:default="1" w:styleId="Normal">
     <w:name w:val="Normal"/>

</xml_diff>